<commit_message>
add updated group contract
</commit_message>
<xml_diff>
--- a/documents/Group Contract Template.docx
+++ b/documents/Group Contract Template.docx
@@ -421,13 +421,8 @@
             <w:pPr>
               <w:pStyle w:val="NoSpacing"/>
             </w:pPr>
-            <w:proofErr w:type="spellStart"/>
-            <w:r>
-              <w:t>Infotrack</w:t>
-            </w:r>
-            <w:proofErr w:type="spellEnd"/>
-            <w:r>
-              <w:t xml:space="preserve"> UK</w:t>
+            <w:r>
+              <w:t>Infotrack UK</w:t>
             </w:r>
           </w:p>
         </w:tc>
@@ -518,15 +513,17 @@
             <w:pPr>
               <w:pStyle w:val="NoSpacing"/>
             </w:pPr>
-            <w:r>
-              <w:t>Aran Bansal</w:t>
-            </w:r>
           </w:p>
           <w:p>
             <w:pPr>
               <w:pStyle w:val="NoSpacing"/>
             </w:pPr>
           </w:p>
+        </w:tc>
+        <w:tc>
+          <w:tcPr>
+            <w:tcW w:w="2050" w:type="dxa"/>
+          </w:tcPr>
           <w:p>
             <w:pPr>
               <w:pStyle w:val="NoSpacing"/>
@@ -535,28 +532,12 @@
         </w:tc>
         <w:tc>
           <w:tcPr>
-            <w:tcW w:w="2050" w:type="dxa"/>
+            <w:tcW w:w="2203" w:type="dxa"/>
           </w:tcPr>
           <w:p>
             <w:pPr>
               <w:pStyle w:val="NoSpacing"/>
             </w:pPr>
-            <w:r>
-              <w:t>Teams</w:t>
-            </w:r>
-          </w:p>
-        </w:tc>
-        <w:tc>
-          <w:tcPr>
-            <w:tcW w:w="2203" w:type="dxa"/>
-          </w:tcPr>
-          <w:p>
-            <w:pPr>
-              <w:pStyle w:val="NoSpacing"/>
-            </w:pPr>
-            <w:r>
-              <w:t>Capgemini</w:t>
-            </w:r>
           </w:p>
         </w:tc>
         <w:tc>
@@ -761,6 +742,7 @@
       </w:pPr>
       <w:proofErr w:type="gramStart"/>
       <w:r>
+        <w:lastRenderedPageBreak/>
         <w:t>In the event that</w:t>
       </w:r>
       <w:proofErr w:type="gramEnd"/>
@@ -4027,7 +4009,7 @@
       </w:r>
       <w:proofErr w:type="spellStart"/>
       <w:r>
-        <w:t>github</w:t>
+        <w:t>Github</w:t>
       </w:r>
       <w:proofErr w:type="spellEnd"/>
       <w:r>
@@ -4065,7 +4047,6 @@
           <w:sz w:val="28"/>
           <w:szCs w:val="28"/>
         </w:rPr>
-        <w:lastRenderedPageBreak/>
         <w:t>Group Activity Plan</w:t>
       </w:r>
     </w:p>
@@ -4087,6 +4068,7 @@
           <w:szCs w:val="22"/>
           <w:lang w:eastAsia="en-GB"/>
         </w:rPr>
+        <w:lastRenderedPageBreak/>
         <w:t>Please fill out according to the assignment requirements. Be as specific as possible so that everyone is clear what is being completed and by when. Feel free to add rows as required.</w:t>
       </w:r>
     </w:p>
@@ -4499,7 +4481,7 @@
                 <w:szCs w:val="22"/>
                 <w:lang w:eastAsia="en-GB"/>
               </w:rPr>
-              <w:t>Aran Bansal</w:t>
+              <w:t>Mattew</w:t>
             </w:r>
           </w:p>
         </w:tc>
@@ -4585,7 +4567,7 @@
                 <w:szCs w:val="22"/>
                 <w:lang w:eastAsia="en-GB"/>
               </w:rPr>
-              <w:t>Aran &amp; Matthew</w:t>
+              <w:t>Matthew</w:t>
             </w:r>
           </w:p>
         </w:tc>
@@ -6510,26 +6492,10 @@
 </file>
 
 <file path=customXml/item1.xml><?xml version="1.0" encoding="utf-8"?>
-<p:properties xmlns:p="http://schemas.microsoft.com/office/2006/metadata/properties" xmlns:xsi="http://www.w3.org/2001/XMLSchema-instance" xmlns:pc="http://schemas.microsoft.com/office/infopath/2007/PartnerControls">
-  <documentManagement>
-    <lcf76f155ced4ddcb4097134ff3c332f xmlns="1cb44b55-bdb9-4398-bdf0-ff566bcbf7ba">
-      <Terms xmlns="http://schemas.microsoft.com/office/infopath/2007/PartnerControls"/>
-    </lcf76f155ced4ddcb4097134ff3c332f>
-    <TaxCatchAll xmlns="ae5394b7-e16c-4952-833f-5730ecb68a4d" xsi:nil="true"/>
-  </documentManagement>
-</p:properties>
+<b:Sources xmlns:b="http://schemas.openxmlformats.org/officeDocument/2006/bibliography" xmlns="http://schemas.openxmlformats.org/officeDocument/2006/bibliography" SelectedStyle="\APASixthEditionOfficeOnline.xsl" StyleName="APA" Version="6"/>
 </file>
 
 <file path=customXml/item2.xml><?xml version="1.0" encoding="utf-8"?>
-<?mso-contentType ?>
-<FormTemplates xmlns="http://schemas.microsoft.com/sharepoint/v3/contenttype/forms">
-  <Display>DocumentLibraryForm</Display>
-  <Edit>DocumentLibraryForm</Edit>
-  <New>DocumentLibraryForm</New>
-</FormTemplates>
-</file>
-
-<file path=customXml/item3.xml><?xml version="1.0" encoding="utf-8"?>
 <ct:contentTypeSchema xmlns:ct="http://schemas.microsoft.com/office/2006/metadata/contentType" xmlns:ma="http://schemas.microsoft.com/office/2006/metadata/properties/metaAttributes" ct:_="" ma:_="" ma:contentTypeName="Document" ma:contentTypeID="0x01010091E256D2930A984D870ED4EF9BA91BDA" ma:contentTypeVersion="17" ma:contentTypeDescription="Create a new document." ma:contentTypeScope="" ma:versionID="3536cfc5a9f1c9bc55f353e3f0970ff9">
   <xsd:schema xmlns:xsd="http://www.w3.org/2001/XMLSchema" xmlns:xs="http://www.w3.org/2001/XMLSchema" xmlns:p="http://schemas.microsoft.com/office/2006/metadata/properties" xmlns:ns2="1cb44b55-bdb9-4398-bdf0-ff566bcbf7ba" xmlns:ns3="6c19e0d5-d545-4844-98e1-f0da824a767d" xmlns:ns4="ae5394b7-e16c-4952-833f-5730ecb68a4d" targetNamespace="http://schemas.microsoft.com/office/2006/metadata/properties" ma:root="true" ma:fieldsID="8d98494fc6d1073be22943e83df15d31" ns2:_="" ns3:_="" ns4:_="">
     <xsd:import namespace="1cb44b55-bdb9-4398-bdf0-ff566bcbf7ba"/>
@@ -6783,30 +6749,35 @@
 </ct:contentTypeSchema>
 </file>
 
+<file path=customXml/item3.xml><?xml version="1.0" encoding="utf-8"?>
+<?mso-contentType ?>
+<FormTemplates xmlns="http://schemas.microsoft.com/sharepoint/v3/contenttype/forms">
+  <Display>DocumentLibraryForm</Display>
+  <Edit>DocumentLibraryForm</Edit>
+  <New>DocumentLibraryForm</New>
+</FormTemplates>
+</file>
+
 <file path=customXml/item4.xml><?xml version="1.0" encoding="utf-8"?>
-<b:Sources xmlns:b="http://schemas.openxmlformats.org/officeDocument/2006/bibliography" xmlns="http://schemas.openxmlformats.org/officeDocument/2006/bibliography" SelectedStyle="\APASixthEditionOfficeOnline.xsl" StyleName="APA" Version="6"/>
+<p:properties xmlns:p="http://schemas.microsoft.com/office/2006/metadata/properties" xmlns:xsi="http://www.w3.org/2001/XMLSchema-instance" xmlns:pc="http://schemas.microsoft.com/office/infopath/2007/PartnerControls">
+  <documentManagement>
+    <lcf76f155ced4ddcb4097134ff3c332f xmlns="1cb44b55-bdb9-4398-bdf0-ff566bcbf7ba">
+      <Terms xmlns="http://schemas.microsoft.com/office/infopath/2007/PartnerControls"/>
+    </lcf76f155ced4ddcb4097134ff3c332f>
+    <TaxCatchAll xmlns="ae5394b7-e16c-4952-833f-5730ecb68a4d" xsi:nil="true"/>
+  </documentManagement>
+</p:properties>
 </file>
 
 <file path=customXml/itemProps1.xml><?xml version="1.0" encoding="utf-8"?>
-<ds:datastoreItem xmlns:ds="http://schemas.openxmlformats.org/officeDocument/2006/customXml" ds:itemID="{30C29DD5-8285-464F-8DEB-0B466D74C6DC}">
+<ds:datastoreItem xmlns:ds="http://schemas.openxmlformats.org/officeDocument/2006/customXml" ds:itemID="{9A780FF8-550D-4990-93AB-1651A6DE6C79}">
   <ds:schemaRefs>
-    <ds:schemaRef ds:uri="http://schemas.microsoft.com/office/2006/metadata/properties"/>
-    <ds:schemaRef ds:uri="http://schemas.microsoft.com/office/infopath/2007/PartnerControls"/>
-    <ds:schemaRef ds:uri="1cb44b55-bdb9-4398-bdf0-ff566bcbf7ba"/>
-    <ds:schemaRef ds:uri="ae5394b7-e16c-4952-833f-5730ecb68a4d"/>
+    <ds:schemaRef ds:uri="http://schemas.openxmlformats.org/officeDocument/2006/bibliography"/>
   </ds:schemaRefs>
 </ds:datastoreItem>
 </file>
 
 <file path=customXml/itemProps2.xml><?xml version="1.0" encoding="utf-8"?>
-<ds:datastoreItem xmlns:ds="http://schemas.openxmlformats.org/officeDocument/2006/customXml" ds:itemID="{C81CFCD1-E5C3-4CAC-95C9-4C109DC57CF1}">
-  <ds:schemaRefs>
-    <ds:schemaRef ds:uri="http://schemas.microsoft.com/sharepoint/v3/contenttype/forms"/>
-  </ds:schemaRefs>
-</ds:datastoreItem>
-</file>
-
-<file path=customXml/itemProps3.xml><?xml version="1.0" encoding="utf-8"?>
 <ds:datastoreItem xmlns:ds="http://schemas.openxmlformats.org/officeDocument/2006/customXml" ds:itemID="{523C6F1A-9BDE-4691-865B-8B3C710BE9E3}">
   <ds:schemaRefs>
     <ds:schemaRef ds:uri="http://schemas.microsoft.com/office/2006/metadata/contentType"/>
@@ -6826,10 +6797,21 @@
 </ds:datastoreItem>
 </file>
 
+<file path=customXml/itemProps3.xml><?xml version="1.0" encoding="utf-8"?>
+<ds:datastoreItem xmlns:ds="http://schemas.openxmlformats.org/officeDocument/2006/customXml" ds:itemID="{C81CFCD1-E5C3-4CAC-95C9-4C109DC57CF1}">
+  <ds:schemaRefs>
+    <ds:schemaRef ds:uri="http://schemas.microsoft.com/sharepoint/v3/contenttype/forms"/>
+  </ds:schemaRefs>
+</ds:datastoreItem>
+</file>
+
 <file path=customXml/itemProps4.xml><?xml version="1.0" encoding="utf-8"?>
-<ds:datastoreItem xmlns:ds="http://schemas.openxmlformats.org/officeDocument/2006/customXml" ds:itemID="{9A780FF8-550D-4990-93AB-1651A6DE6C79}">
+<ds:datastoreItem xmlns:ds="http://schemas.openxmlformats.org/officeDocument/2006/customXml" ds:itemID="{30C29DD5-8285-464F-8DEB-0B466D74C6DC}">
   <ds:schemaRefs>
-    <ds:schemaRef ds:uri="http://schemas.openxmlformats.org/officeDocument/2006/bibliography"/>
+    <ds:schemaRef ds:uri="http://schemas.microsoft.com/office/2006/metadata/properties"/>
+    <ds:schemaRef ds:uri="http://schemas.microsoft.com/office/infopath/2007/PartnerControls"/>
+    <ds:schemaRef ds:uri="1cb44b55-bdb9-4398-bdf0-ff566bcbf7ba"/>
+    <ds:schemaRef ds:uri="ae5394b7-e16c-4952-833f-5730ecb68a4d"/>
   </ds:schemaRefs>
 </ds:datastoreItem>
 </file>
</xml_diff>

<commit_message>
add updated group contract (#162)
</commit_message>
<xml_diff>
--- a/documents/Group Contract Template.docx
+++ b/documents/Group Contract Template.docx
@@ -421,13 +421,8 @@
             <w:pPr>
               <w:pStyle w:val="NoSpacing"/>
             </w:pPr>
-            <w:proofErr w:type="spellStart"/>
-            <w:r>
-              <w:t>Infotrack</w:t>
-            </w:r>
-            <w:proofErr w:type="spellEnd"/>
-            <w:r>
-              <w:t xml:space="preserve"> UK</w:t>
+            <w:r>
+              <w:t>Infotrack UK</w:t>
             </w:r>
           </w:p>
         </w:tc>
@@ -518,15 +513,17 @@
             <w:pPr>
               <w:pStyle w:val="NoSpacing"/>
             </w:pPr>
-            <w:r>
-              <w:t>Aran Bansal</w:t>
-            </w:r>
           </w:p>
           <w:p>
             <w:pPr>
               <w:pStyle w:val="NoSpacing"/>
             </w:pPr>
           </w:p>
+        </w:tc>
+        <w:tc>
+          <w:tcPr>
+            <w:tcW w:w="2050" w:type="dxa"/>
+          </w:tcPr>
           <w:p>
             <w:pPr>
               <w:pStyle w:val="NoSpacing"/>
@@ -535,28 +532,12 @@
         </w:tc>
         <w:tc>
           <w:tcPr>
-            <w:tcW w:w="2050" w:type="dxa"/>
+            <w:tcW w:w="2203" w:type="dxa"/>
           </w:tcPr>
           <w:p>
             <w:pPr>
               <w:pStyle w:val="NoSpacing"/>
             </w:pPr>
-            <w:r>
-              <w:t>Teams</w:t>
-            </w:r>
-          </w:p>
-        </w:tc>
-        <w:tc>
-          <w:tcPr>
-            <w:tcW w:w="2203" w:type="dxa"/>
-          </w:tcPr>
-          <w:p>
-            <w:pPr>
-              <w:pStyle w:val="NoSpacing"/>
-            </w:pPr>
-            <w:r>
-              <w:t>Capgemini</w:t>
-            </w:r>
           </w:p>
         </w:tc>
         <w:tc>
@@ -761,6 +742,7 @@
       </w:pPr>
       <w:proofErr w:type="gramStart"/>
       <w:r>
+        <w:lastRenderedPageBreak/>
         <w:t>In the event that</w:t>
       </w:r>
       <w:proofErr w:type="gramEnd"/>
@@ -4027,7 +4009,7 @@
       </w:r>
       <w:proofErr w:type="spellStart"/>
       <w:r>
-        <w:t>github</w:t>
+        <w:t>Github</w:t>
       </w:r>
       <w:proofErr w:type="spellEnd"/>
       <w:r>
@@ -4065,7 +4047,6 @@
           <w:sz w:val="28"/>
           <w:szCs w:val="28"/>
         </w:rPr>
-        <w:lastRenderedPageBreak/>
         <w:t>Group Activity Plan</w:t>
       </w:r>
     </w:p>
@@ -4087,6 +4068,7 @@
           <w:szCs w:val="22"/>
           <w:lang w:eastAsia="en-GB"/>
         </w:rPr>
+        <w:lastRenderedPageBreak/>
         <w:t>Please fill out according to the assignment requirements. Be as specific as possible so that everyone is clear what is being completed and by when. Feel free to add rows as required.</w:t>
       </w:r>
     </w:p>
@@ -4499,7 +4481,7 @@
                 <w:szCs w:val="22"/>
                 <w:lang w:eastAsia="en-GB"/>
               </w:rPr>
-              <w:t>Aran Bansal</w:t>
+              <w:t>Mattew</w:t>
             </w:r>
           </w:p>
         </w:tc>
@@ -4585,7 +4567,7 @@
                 <w:szCs w:val="22"/>
                 <w:lang w:eastAsia="en-GB"/>
               </w:rPr>
-              <w:t>Aran &amp; Matthew</w:t>
+              <w:t>Matthew</w:t>
             </w:r>
           </w:p>
         </w:tc>
@@ -6510,26 +6492,10 @@
 </file>
 
 <file path=customXml/item1.xml><?xml version="1.0" encoding="utf-8"?>
-<p:properties xmlns:p="http://schemas.microsoft.com/office/2006/metadata/properties" xmlns:xsi="http://www.w3.org/2001/XMLSchema-instance" xmlns:pc="http://schemas.microsoft.com/office/infopath/2007/PartnerControls">
-  <documentManagement>
-    <lcf76f155ced4ddcb4097134ff3c332f xmlns="1cb44b55-bdb9-4398-bdf0-ff566bcbf7ba">
-      <Terms xmlns="http://schemas.microsoft.com/office/infopath/2007/PartnerControls"/>
-    </lcf76f155ced4ddcb4097134ff3c332f>
-    <TaxCatchAll xmlns="ae5394b7-e16c-4952-833f-5730ecb68a4d" xsi:nil="true"/>
-  </documentManagement>
-</p:properties>
+<b:Sources xmlns:b="http://schemas.openxmlformats.org/officeDocument/2006/bibliography" xmlns="http://schemas.openxmlformats.org/officeDocument/2006/bibliography" SelectedStyle="\APASixthEditionOfficeOnline.xsl" StyleName="APA" Version="6"/>
 </file>
 
 <file path=customXml/item2.xml><?xml version="1.0" encoding="utf-8"?>
-<?mso-contentType ?>
-<FormTemplates xmlns="http://schemas.microsoft.com/sharepoint/v3/contenttype/forms">
-  <Display>DocumentLibraryForm</Display>
-  <Edit>DocumentLibraryForm</Edit>
-  <New>DocumentLibraryForm</New>
-</FormTemplates>
-</file>
-
-<file path=customXml/item3.xml><?xml version="1.0" encoding="utf-8"?>
 <ct:contentTypeSchema xmlns:ct="http://schemas.microsoft.com/office/2006/metadata/contentType" xmlns:ma="http://schemas.microsoft.com/office/2006/metadata/properties/metaAttributes" ct:_="" ma:_="" ma:contentTypeName="Document" ma:contentTypeID="0x01010091E256D2930A984D870ED4EF9BA91BDA" ma:contentTypeVersion="17" ma:contentTypeDescription="Create a new document." ma:contentTypeScope="" ma:versionID="3536cfc5a9f1c9bc55f353e3f0970ff9">
   <xsd:schema xmlns:xsd="http://www.w3.org/2001/XMLSchema" xmlns:xs="http://www.w3.org/2001/XMLSchema" xmlns:p="http://schemas.microsoft.com/office/2006/metadata/properties" xmlns:ns2="1cb44b55-bdb9-4398-bdf0-ff566bcbf7ba" xmlns:ns3="6c19e0d5-d545-4844-98e1-f0da824a767d" xmlns:ns4="ae5394b7-e16c-4952-833f-5730ecb68a4d" targetNamespace="http://schemas.microsoft.com/office/2006/metadata/properties" ma:root="true" ma:fieldsID="8d98494fc6d1073be22943e83df15d31" ns2:_="" ns3:_="" ns4:_="">
     <xsd:import namespace="1cb44b55-bdb9-4398-bdf0-ff566bcbf7ba"/>
@@ -6783,30 +6749,35 @@
 </ct:contentTypeSchema>
 </file>
 
+<file path=customXml/item3.xml><?xml version="1.0" encoding="utf-8"?>
+<?mso-contentType ?>
+<FormTemplates xmlns="http://schemas.microsoft.com/sharepoint/v3/contenttype/forms">
+  <Display>DocumentLibraryForm</Display>
+  <Edit>DocumentLibraryForm</Edit>
+  <New>DocumentLibraryForm</New>
+</FormTemplates>
+</file>
+
 <file path=customXml/item4.xml><?xml version="1.0" encoding="utf-8"?>
-<b:Sources xmlns:b="http://schemas.openxmlformats.org/officeDocument/2006/bibliography" xmlns="http://schemas.openxmlformats.org/officeDocument/2006/bibliography" SelectedStyle="\APASixthEditionOfficeOnline.xsl" StyleName="APA" Version="6"/>
+<p:properties xmlns:p="http://schemas.microsoft.com/office/2006/metadata/properties" xmlns:xsi="http://www.w3.org/2001/XMLSchema-instance" xmlns:pc="http://schemas.microsoft.com/office/infopath/2007/PartnerControls">
+  <documentManagement>
+    <lcf76f155ced4ddcb4097134ff3c332f xmlns="1cb44b55-bdb9-4398-bdf0-ff566bcbf7ba">
+      <Terms xmlns="http://schemas.microsoft.com/office/infopath/2007/PartnerControls"/>
+    </lcf76f155ced4ddcb4097134ff3c332f>
+    <TaxCatchAll xmlns="ae5394b7-e16c-4952-833f-5730ecb68a4d" xsi:nil="true"/>
+  </documentManagement>
+</p:properties>
 </file>
 
 <file path=customXml/itemProps1.xml><?xml version="1.0" encoding="utf-8"?>
-<ds:datastoreItem xmlns:ds="http://schemas.openxmlformats.org/officeDocument/2006/customXml" ds:itemID="{30C29DD5-8285-464F-8DEB-0B466D74C6DC}">
+<ds:datastoreItem xmlns:ds="http://schemas.openxmlformats.org/officeDocument/2006/customXml" ds:itemID="{9A780FF8-550D-4990-93AB-1651A6DE6C79}">
   <ds:schemaRefs>
-    <ds:schemaRef ds:uri="http://schemas.microsoft.com/office/2006/metadata/properties"/>
-    <ds:schemaRef ds:uri="http://schemas.microsoft.com/office/infopath/2007/PartnerControls"/>
-    <ds:schemaRef ds:uri="1cb44b55-bdb9-4398-bdf0-ff566bcbf7ba"/>
-    <ds:schemaRef ds:uri="ae5394b7-e16c-4952-833f-5730ecb68a4d"/>
+    <ds:schemaRef ds:uri="http://schemas.openxmlformats.org/officeDocument/2006/bibliography"/>
   </ds:schemaRefs>
 </ds:datastoreItem>
 </file>
 
 <file path=customXml/itemProps2.xml><?xml version="1.0" encoding="utf-8"?>
-<ds:datastoreItem xmlns:ds="http://schemas.openxmlformats.org/officeDocument/2006/customXml" ds:itemID="{C81CFCD1-E5C3-4CAC-95C9-4C109DC57CF1}">
-  <ds:schemaRefs>
-    <ds:schemaRef ds:uri="http://schemas.microsoft.com/sharepoint/v3/contenttype/forms"/>
-  </ds:schemaRefs>
-</ds:datastoreItem>
-</file>
-
-<file path=customXml/itemProps3.xml><?xml version="1.0" encoding="utf-8"?>
 <ds:datastoreItem xmlns:ds="http://schemas.openxmlformats.org/officeDocument/2006/customXml" ds:itemID="{523C6F1A-9BDE-4691-865B-8B3C710BE9E3}">
   <ds:schemaRefs>
     <ds:schemaRef ds:uri="http://schemas.microsoft.com/office/2006/metadata/contentType"/>
@@ -6826,10 +6797,21 @@
 </ds:datastoreItem>
 </file>
 
+<file path=customXml/itemProps3.xml><?xml version="1.0" encoding="utf-8"?>
+<ds:datastoreItem xmlns:ds="http://schemas.openxmlformats.org/officeDocument/2006/customXml" ds:itemID="{C81CFCD1-E5C3-4CAC-95C9-4C109DC57CF1}">
+  <ds:schemaRefs>
+    <ds:schemaRef ds:uri="http://schemas.microsoft.com/sharepoint/v3/contenttype/forms"/>
+  </ds:schemaRefs>
+</ds:datastoreItem>
+</file>
+
 <file path=customXml/itemProps4.xml><?xml version="1.0" encoding="utf-8"?>
-<ds:datastoreItem xmlns:ds="http://schemas.openxmlformats.org/officeDocument/2006/customXml" ds:itemID="{9A780FF8-550D-4990-93AB-1651A6DE6C79}">
+<ds:datastoreItem xmlns:ds="http://schemas.openxmlformats.org/officeDocument/2006/customXml" ds:itemID="{30C29DD5-8285-464F-8DEB-0B466D74C6DC}">
   <ds:schemaRefs>
-    <ds:schemaRef ds:uri="http://schemas.openxmlformats.org/officeDocument/2006/bibliography"/>
+    <ds:schemaRef ds:uri="http://schemas.microsoft.com/office/2006/metadata/properties"/>
+    <ds:schemaRef ds:uri="http://schemas.microsoft.com/office/infopath/2007/PartnerControls"/>
+    <ds:schemaRef ds:uri="1cb44b55-bdb9-4398-bdf0-ff566bcbf7ba"/>
+    <ds:schemaRef ds:uri="ae5394b7-e16c-4952-833f-5730ecb68a4d"/>
   </ds:schemaRefs>
 </ds:datastoreItem>
 </file>
</xml_diff>